<commit_message>
UML diagrams and report
</commit_message>
<xml_diff>
--- a/Relatório/Bibliografia.docx
+++ b/Relatório/Bibliografia.docx
@@ -20,21 +20,36 @@
     </w:p>
     <w:p>
       <w:pPr>
-        <w:spacing w:after="0"/>
+        <w:spacing w:after="0" w:line="240" w:lineRule="auto"/>
+        <w:rPr>
+          <w:b/>
+          <w:sz w:val="32"/>
+        </w:rPr>
+      </w:pPr>
+    </w:p>
+    <w:p>
+      <w:pPr>
+        <w:spacing w:after="0" w:line="240" w:lineRule="auto"/>
         <w:rPr>
           <w:b/>
           <w:sz w:val="28"/>
         </w:rPr>
       </w:pPr>
-    </w:p>
-    <w:p>
-      <w:pPr>
-        <w:pStyle w:val="PargrafodaLista"/>
-        <w:numPr>
-          <w:ilvl w:val="0"/>
-          <w:numId w:val="1"/>
-        </w:numPr>
-        <w:jc w:val="both"/>
+      <w:r>
+        <w:rPr>
+          <w:b/>
+          <w:sz w:val="32"/>
+        </w:rPr>
+        <w:t>Tutoriais</w:t>
+      </w:r>
+    </w:p>
+    <w:p>
+      <w:pPr>
+        <w:pStyle w:val="PargrafodaLista"/>
+        <w:numPr>
+          <w:ilvl w:val="0"/>
+          <w:numId w:val="1"/>
+        </w:numPr>
       </w:pPr>
       <w:hyperlink r:id="rId5" w:history="1">
         <w:r>
@@ -55,7 +70,6 @@
           <w:ilvl w:val="0"/>
           <w:numId w:val="1"/>
         </w:numPr>
-        <w:jc w:val="both"/>
       </w:pPr>
       <w:hyperlink r:id="rId6" w:history="1">
         <w:r>
@@ -82,26 +96,13 @@
           <w:ilvl w:val="0"/>
           <w:numId w:val="1"/>
         </w:numPr>
-        <w:jc w:val="both"/>
       </w:pPr>
       <w:hyperlink r:id="rId7" w:history="1">
         <w:r>
           <w:rPr>
             <w:rStyle w:val="Hiperligao"/>
           </w:rPr>
-          <w:t>http://tutorialcodeign</w:t>
-        </w:r>
-        <w:r>
-          <w:rPr>
-            <w:rStyle w:val="Hiperligao"/>
-          </w:rPr>
-          <w:t>i</w:t>
-        </w:r>
-        <w:r>
-          <w:rPr>
-            <w:rStyle w:val="Hiperligao"/>
-          </w:rPr>
-          <w:t>ter.com/</w:t>
+          <w:t>http://tutorialcodeigniter.com/</w:t>
         </w:r>
       </w:hyperlink>
       <w:r>
@@ -115,26 +116,13 @@
           <w:ilvl w:val="0"/>
           <w:numId w:val="1"/>
         </w:numPr>
-        <w:jc w:val="both"/>
       </w:pPr>
       <w:hyperlink r:id="rId8" w:history="1">
         <w:r>
           <w:rPr>
             <w:rStyle w:val="Hiperligao"/>
           </w:rPr>
-          <w:t>http://ellislab.c</w:t>
-        </w:r>
-        <w:r>
-          <w:rPr>
-            <w:rStyle w:val="Hiperligao"/>
-          </w:rPr>
-          <w:t>o</w:t>
-        </w:r>
-        <w:r>
-          <w:rPr>
-            <w:rStyle w:val="Hiperligao"/>
-          </w:rPr>
-          <w:t>m/codeigniter/user-guide/</w:t>
+          <w:t>http://ellislab.com/codeigniter/user-guide/</w:t>
         </w:r>
       </w:hyperlink>
       <w:r>
@@ -148,26 +136,13 @@
           <w:ilvl w:val="0"/>
           <w:numId w:val="1"/>
         </w:numPr>
-        <w:jc w:val="both"/>
       </w:pPr>
       <w:hyperlink r:id="rId9" w:history="1">
         <w:r>
           <w:rPr>
             <w:rStyle w:val="Hiperligao"/>
           </w:rPr>
-          <w:t>http://www.youtub</w:t>
-        </w:r>
-        <w:r>
-          <w:rPr>
-            <w:rStyle w:val="Hiperligao"/>
-          </w:rPr>
-          <w:t>e</w:t>
-        </w:r>
-        <w:r>
-          <w:rPr>
-            <w:rStyle w:val="Hiperligao"/>
-          </w:rPr>
-          <w:t>.com/playlist?list=PL64C7A705EE0A57C5</w:t>
+          <w:t>http://www.youtube.com/playlist?list=PL64C7A705EE0A57C5</w:t>
         </w:r>
       </w:hyperlink>
       <w:r>
@@ -181,26 +156,13 @@
           <w:ilvl w:val="0"/>
           <w:numId w:val="1"/>
         </w:numPr>
-        <w:jc w:val="both"/>
       </w:pPr>
       <w:hyperlink r:id="rId10" w:history="1">
         <w:r>
           <w:rPr>
             <w:rStyle w:val="Hiperligao"/>
           </w:rPr>
-          <w:t>https://phpac</w:t>
-        </w:r>
-        <w:r>
-          <w:rPr>
-            <w:rStyle w:val="Hiperligao"/>
-          </w:rPr>
-          <w:t>a</w:t>
-        </w:r>
-        <w:r>
-          <w:rPr>
-            <w:rStyle w:val="Hiperligao"/>
-          </w:rPr>
-          <w:t>demy.org/</w:t>
+          <w:t>https://phpacademy.org/</w:t>
         </w:r>
       </w:hyperlink>
       <w:r>
@@ -214,26 +176,13 @@
           <w:ilvl w:val="0"/>
           <w:numId w:val="1"/>
         </w:numPr>
-        <w:jc w:val="both"/>
       </w:pPr>
       <w:hyperlink r:id="rId11" w:history="1">
         <w:r>
           <w:rPr>
             <w:rStyle w:val="Hiperligao"/>
           </w:rPr>
-          <w:t>http://www.2exp</w:t>
-        </w:r>
-        <w:r>
-          <w:rPr>
-            <w:rStyle w:val="Hiperligao"/>
-          </w:rPr>
-          <w:t>e</w:t>
-        </w:r>
-        <w:r>
-          <w:rPr>
-            <w:rStyle w:val="Hiperligao"/>
-          </w:rPr>
-          <w:t>rtsdesign.com/tutorials/codeigniter-framework-tutorials-for-php-application</w:t>
+          <w:t>http://www.2expertsdesign.com/tutorials/codeigniter-framework-tutorials-for-php-application</w:t>
         </w:r>
       </w:hyperlink>
       <w:r>
@@ -247,26 +196,13 @@
           <w:ilvl w:val="0"/>
           <w:numId w:val="1"/>
         </w:numPr>
-        <w:jc w:val="both"/>
       </w:pPr>
       <w:hyperlink r:id="rId12" w:history="1">
         <w:r>
           <w:rPr>
             <w:rStyle w:val="Hiperligao"/>
           </w:rPr>
-          <w:t>http://www.simplyc</w:t>
-        </w:r>
-        <w:r>
-          <w:rPr>
-            <w:rStyle w:val="Hiperligao"/>
-          </w:rPr>
-          <w:t>o</w:t>
-        </w:r>
-        <w:r>
-          <w:rPr>
-            <w:rStyle w:val="Hiperligao"/>
-          </w:rPr>
-          <w:t>deigniter.com/</w:t>
+          <w:t>http://www.simplycodeigniter.com/</w:t>
         </w:r>
       </w:hyperlink>
       <w:r>
@@ -280,30 +216,316 @@
           <w:ilvl w:val="0"/>
           <w:numId w:val="1"/>
         </w:numPr>
-        <w:jc w:val="both"/>
       </w:pPr>
       <w:hyperlink r:id="rId13" w:history="1">
         <w:r>
           <w:rPr>
             <w:rStyle w:val="Hiperligao"/>
           </w:rPr>
-          <w:t>http://</w:t>
-        </w:r>
-        <w:r>
-          <w:rPr>
-            <w:rStyle w:val="Hiperligao"/>
-          </w:rPr>
-          <w:t>w</w:t>
-        </w:r>
-        <w:r>
-          <w:rPr>
-            <w:rStyle w:val="Hiperligao"/>
-          </w:rPr>
-          <w:t>ww.html5rocks.com/en/</w:t>
+          <w:t>http://www.html5rocks.com/en/</w:t>
         </w:r>
       </w:hyperlink>
       <w:r>
         <w:t xml:space="preserve"> (Excelentes recursos de HTML5 e CSS3)</w:t>
+      </w:r>
+      <w:r>
+        <w:t xml:space="preserve"> </w:t>
+      </w:r>
+    </w:p>
+    <w:p>
+      <w:pPr>
+        <w:spacing w:after="0" w:line="240" w:lineRule="auto"/>
+        <w:rPr>
+          <w:b/>
+          <w:sz w:val="32"/>
+        </w:rPr>
+      </w:pPr>
+    </w:p>
+    <w:p>
+      <w:pPr>
+        <w:spacing w:after="0" w:line="240" w:lineRule="auto"/>
+        <w:rPr>
+          <w:b/>
+          <w:sz w:val="28"/>
+        </w:rPr>
+      </w:pPr>
+      <w:r>
+        <w:rPr>
+          <w:b/>
+          <w:sz w:val="32"/>
+        </w:rPr>
+        <w:t>Úteis</w:t>
+      </w:r>
+    </w:p>
+    <w:p>
+      <w:pPr>
+        <w:pStyle w:val="PargrafodaLista"/>
+        <w:numPr>
+          <w:ilvl w:val="0"/>
+          <w:numId w:val="1"/>
+        </w:numPr>
+      </w:pPr>
+      <w:hyperlink r:id="rId14" w:history="1">
+        <w:r>
+          <w:rPr>
+            <w:rStyle w:val="Hiperligao"/>
+          </w:rPr>
+          <w:t>http://www.crackmypdf.com/</w:t>
+        </w:r>
+      </w:hyperlink>
+      <w:r>
+        <w:t xml:space="preserve"> (Usado para tirar as proteções dos pdfs)</w:t>
+      </w:r>
+    </w:p>
+    <w:p>
+      <w:pPr>
+        <w:pStyle w:val="PargrafodaLista"/>
+        <w:numPr>
+          <w:ilvl w:val="0"/>
+          <w:numId w:val="1"/>
+        </w:numPr>
+      </w:pPr>
+      <w:hyperlink r:id="rId15" w:history="1">
+        <w:r>
+          <w:rPr>
+            <w:rStyle w:val="Hiperligao"/>
+          </w:rPr>
+          <w:t>http://www.dgpj.mj.pt/sections/leis-da-justica/livro-iii-leis-civis-e/leis-civis/codigo-civil</w:t>
+        </w:r>
+      </w:hyperlink>
+      <w:r>
+        <w:t xml:space="preserve"> (Contém todos os documentos que af</w:t>
+      </w:r>
+      <w:r>
+        <w:t>e</w:t>
+      </w:r>
+      <w:r>
+        <w:t>tam o C</w:t>
+      </w:r>
+      <w:r>
+        <w:t>ódigo Civil</w:t>
+      </w:r>
+      <w:r>
+        <w:t>)</w:t>
+      </w:r>
+    </w:p>
+    <w:p>
+      <w:pPr>
+        <w:pStyle w:val="PargrafodaLista"/>
+        <w:numPr>
+          <w:ilvl w:val="0"/>
+          <w:numId w:val="1"/>
+        </w:numPr>
+      </w:pPr>
+      <w:hyperlink r:id="rId16" w:history="1">
+        <w:r>
+          <w:rPr>
+            <w:rStyle w:val="Hiperligao"/>
+          </w:rPr>
+          <w:t>http://www.pgdlisboa.pt/leis/lei_mostra_articulado.php?nid=775&amp;tabela=leis</w:t>
+        </w:r>
+      </w:hyperlink>
+      <w:r>
+        <w:t xml:space="preserve"> (site um bocado escondido mas que é um bom exemplo do que eu estou a fazer)</w:t>
+      </w:r>
+    </w:p>
+    <w:p>
+      <w:pPr>
+        <w:pStyle w:val="PargrafodaLista"/>
+        <w:numPr>
+          <w:ilvl w:val="0"/>
+          <w:numId w:val="1"/>
+        </w:numPr>
+      </w:pPr>
+      <w:hyperlink r:id="rId17" w:anchor="my-drive" w:history="1">
+        <w:r>
+          <w:rPr>
+            <w:rStyle w:val="Hiperligao"/>
+          </w:rPr>
+          <w:t>https://drive.google.com/?pli=1&amp;authuser=0#my-drive</w:t>
+        </w:r>
+      </w:hyperlink>
+      <w:r>
+        <w:t xml:space="preserve"> (Para minha surpresa, o OCR (</w:t>
+      </w:r>
+      <w:proofErr w:type="spellStart"/>
+      <w:r>
+        <w:t>Optical</w:t>
+      </w:r>
+      <w:proofErr w:type="spellEnd"/>
+      <w:r>
+        <w:t xml:space="preserve"> </w:t>
+      </w:r>
+      <w:proofErr w:type="spellStart"/>
+      <w:r>
+        <w:t>Character</w:t>
+      </w:r>
+      <w:proofErr w:type="spellEnd"/>
+      <w:r>
+        <w:t xml:space="preserve"> </w:t>
+      </w:r>
+      <w:proofErr w:type="spellStart"/>
+      <w:r>
+        <w:t>Recognition</w:t>
+      </w:r>
+      <w:proofErr w:type="spellEnd"/>
+      <w:r>
+        <w:t>) que melhor funcionou)</w:t>
+      </w:r>
+    </w:p>
+    <w:p>
+      <w:pPr>
+        <w:spacing w:after="0" w:line="240" w:lineRule="auto"/>
+        <w:rPr>
+          <w:b/>
+          <w:sz w:val="32"/>
+        </w:rPr>
+      </w:pPr>
+    </w:p>
+    <w:p>
+      <w:pPr>
+        <w:spacing w:after="0" w:line="240" w:lineRule="auto"/>
+        <w:rPr>
+          <w:b/>
+          <w:sz w:val="28"/>
+        </w:rPr>
+      </w:pPr>
+      <w:r>
+        <w:rPr>
+          <w:b/>
+          <w:sz w:val="32"/>
+        </w:rPr>
+        <w:t>Programas</w:t>
+      </w:r>
+    </w:p>
+    <w:p>
+      <w:pPr>
+        <w:pStyle w:val="PargrafodaLista"/>
+        <w:numPr>
+          <w:ilvl w:val="0"/>
+          <w:numId w:val="1"/>
+        </w:numPr>
+      </w:pPr>
+      <w:hyperlink r:id="rId18" w:history="1">
+        <w:r>
+          <w:rPr>
+            <w:rStyle w:val="Hiperligao"/>
+          </w:rPr>
+          <w:t>https://netbeans.org/</w:t>
+        </w:r>
+      </w:hyperlink>
+      <w:r>
+        <w:t xml:space="preserve"> (IDE usado para programação)</w:t>
+      </w:r>
+    </w:p>
+    <w:p>
+      <w:pPr>
+        <w:pStyle w:val="PargrafodaLista"/>
+        <w:numPr>
+          <w:ilvl w:val="0"/>
+          <w:numId w:val="1"/>
+        </w:numPr>
+        <w:rPr>
+          <w:lang w:val="en-US"/>
+        </w:rPr>
+      </w:pPr>
+      <w:hyperlink r:id="rId19" w:history="1">
+        <w:r>
+          <w:rPr>
+            <w:rStyle w:val="Hiperligao"/>
+            <w:lang w:val="en-US"/>
+          </w:rPr>
+          <w:t>http://ellislab.com/codeigniter/</w:t>
+        </w:r>
+      </w:hyperlink>
+      <w:r>
+        <w:rPr>
+          <w:lang w:val="en-US"/>
+        </w:rPr>
+        <w:t xml:space="preserve"> (Framework PHP)</w:t>
+      </w:r>
+    </w:p>
+    <w:p>
+      <w:pPr>
+        <w:pStyle w:val="PargrafodaLista"/>
+        <w:numPr>
+          <w:ilvl w:val="0"/>
+          <w:numId w:val="1"/>
+        </w:numPr>
+      </w:pPr>
+      <w:hyperlink r:id="rId20" w:history="1">
+        <w:r>
+          <w:rPr>
+            <w:rStyle w:val="Hiperligao"/>
+          </w:rPr>
+          <w:t>http://notepad-plus-plus.org/</w:t>
+        </w:r>
+      </w:hyperlink>
+      <w:r>
+        <w:t xml:space="preserve"> (</w:t>
+      </w:r>
+      <w:r>
+        <w:t>E</w:t>
+      </w:r>
+      <w:r>
+        <w:t>diç</w:t>
+      </w:r>
+      <w:r>
+        <w:t>ão de ficheiros txt</w:t>
+      </w:r>
+      <w:r>
+        <w:t>)</w:t>
+      </w:r>
+      <w:r>
+        <w:t xml:space="preserve"> </w:t>
+      </w:r>
+    </w:p>
+    <w:p>
+      <w:pPr>
+        <w:pStyle w:val="PargrafodaLista"/>
+        <w:numPr>
+          <w:ilvl w:val="0"/>
+          <w:numId w:val="1"/>
+        </w:numPr>
+      </w:pPr>
+      <w:hyperlink r:id="rId21" w:history="1">
+        <w:r>
+          <w:rPr>
+            <w:rStyle w:val="Hiperligao"/>
+          </w:rPr>
+          <w:t>http://www.adobe.com/products/reader.html</w:t>
+        </w:r>
+      </w:hyperlink>
+      <w:r>
+        <w:t xml:space="preserve"> (Edição de ficheiros </w:t>
+      </w:r>
+      <w:proofErr w:type="spellStart"/>
+      <w:r>
+        <w:t>pdf</w:t>
+      </w:r>
+      <w:proofErr w:type="spellEnd"/>
+      <w:r>
+        <w:t>)</w:t>
+      </w:r>
+    </w:p>
+    <w:p>
+      <w:pPr>
+        <w:pStyle w:val="PargrafodaLista"/>
+        <w:numPr>
+          <w:ilvl w:val="0"/>
+          <w:numId w:val="1"/>
+        </w:numPr>
+      </w:pPr>
+      <w:hyperlink r:id="rId22" w:history="1">
+        <w:r>
+          <w:rPr>
+            <w:rStyle w:val="Hiperligao"/>
+          </w:rPr>
+          <w:t>https://github.com/</w:t>
+        </w:r>
+      </w:hyperlink>
+      <w:r>
+        <w:t xml:space="preserve"> (Controlo de Revisões)</w:t>
       </w:r>
     </w:p>
     <w:sectPr>

</xml_diff>